<commit_message>
- update tên bảng
</commit_message>
<xml_diff>
--- a/EE1010Report_Nam-Linh-Hieu V1.docx
+++ b/EE1010Report_Nam-Linh-Hieu V1.docx
@@ -3172,7 +3172,45 @@
         <w:t xml:space="preserve"> Sự khác nhau giữa hai loại ắc quy này thể hiện trong bảng sau:</w:t>
       </w:r>
     </w:p>
-    <w:p/>
+    <w:p>
+      <w:pPr>
+        <w:pStyle w:val="ListParagraph"/>
+        <w:numPr>
+          <w:ilvl w:val="0"/>
+          <w:numId w:val="30"/>
+        </w:numPr>
+        <w:tabs>
+          <w:tab w:val="left" w:pos="2250"/>
+        </w:tabs>
+        <w:ind w:left="1530" w:hanging="630"/>
+        <w:jc w:val="left"/>
+        <w:rPr>
+          <w:sz w:val="22"/>
+          <w:shd w:val="clear" w:color="auto" w:fill="FFFFFF"/>
+        </w:rPr>
+      </w:pPr>
+      <w:r>
+        <w:rPr>
+          <w:sz w:val="22"/>
+          <w:shd w:val="clear" w:color="auto" w:fill="FFFFFF"/>
+        </w:rPr>
+        <w:t>Bảng so sánh ắc quy axít thông thường (loại hở) và ắc quy axít</w:t>
+      </w:r>
+      <w:r>
+        <w:rPr>
+          <w:sz w:val="22"/>
+          <w:shd w:val="clear" w:color="auto" w:fill="FFFFFF"/>
+        </w:rPr>
+        <w:t xml:space="preserve"> </w:t>
+      </w:r>
+      <w:r>
+        <w:rPr>
+          <w:sz w:val="22"/>
+          <w:shd w:val="clear" w:color="auto" w:fill="FFFFFF"/>
+        </w:rPr>
+        <w:t>loại kín khí.</w:t>
+      </w:r>
+    </w:p>
     <w:tbl>
       <w:tblPr>
         <w:tblW w:w="9458" w:type="dxa"/>
@@ -6398,6 +6436,33 @@
         <w:t xml:space="preserve"> nghiệp pin chì của Trung Quốc và công nghiệp chì thứ cấp. Các phương pháp chính và thước đo được biểu diễn trong bảng dưới đây.</w:t>
       </w:r>
     </w:p>
+    <w:p>
+      <w:pPr>
+        <w:spacing w:before="0" w:after="160" w:line="259" w:lineRule="auto"/>
+        <w:ind w:left="0"/>
+        <w:jc w:val="left"/>
+      </w:pPr>
+      <w:r>
+        <w:br w:type="page"/>
+      </w:r>
+    </w:p>
+    <w:p>
+      <w:pPr>
+        <w:pStyle w:val="ListParagraph"/>
+        <w:numPr>
+          <w:ilvl w:val="0"/>
+          <w:numId w:val="33"/>
+        </w:numPr>
+        <w:jc w:val="left"/>
+      </w:pPr>
+      <w:r>
+        <w:rPr>
+          <w:sz w:val="22"/>
+        </w:rPr>
+        <w:lastRenderedPageBreak/>
+        <w:t>Chiến dịch cải cách môi trường của ngành công nghiệp pin chì axit Trung Quốc.</w:t>
+      </w:r>
+    </w:p>
     <w:tbl>
       <w:tblPr>
         <w:tblpPr w:leftFromText="180" w:rightFromText="180" w:horzAnchor="margin" w:tblpY="720"/>
@@ -6418,28 +6483,34 @@
       </w:tblGrid>
       <w:tr>
         <w:trPr>
-          <w:trHeight w:val="414"/>
+          <w:trHeight w:val="316"/>
         </w:trPr>
         <w:tc>
           <w:tcPr>
             <w:tcW w:w="40" w:type="dxa"/>
-          </w:tcPr>
-          <w:p>
-            <w:pPr>
-              <w:spacing w:before="0" w:after="0" w:line="240" w:lineRule="auto"/>
-              <w:ind w:left="0"/>
-              <w:jc w:val="center"/>
-              <w:rPr>
-                <w:sz w:val="28"/>
-                <w:szCs w:val="28"/>
-              </w:rPr>
-            </w:pPr>
-          </w:p>
-        </w:tc>
-        <w:tc>
-          <w:tcPr>
-            <w:tcW w:w="10220" w:type="dxa"/>
-            <w:gridSpan w:val="3"/>
+            <w:tcBorders>
+              <w:right w:val="single" w:sz="8" w:space="0" w:color="auto"/>
+            </w:tcBorders>
+          </w:tcPr>
+          <w:p>
+            <w:pPr>
+              <w:spacing w:before="0" w:after="0" w:line="240" w:lineRule="auto"/>
+              <w:ind w:left="0"/>
+              <w:jc w:val="center"/>
+              <w:rPr>
+                <w:sz w:val="28"/>
+                <w:szCs w:val="28"/>
+              </w:rPr>
+            </w:pPr>
+          </w:p>
+        </w:tc>
+        <w:tc>
+          <w:tcPr>
+            <w:tcW w:w="1490" w:type="dxa"/>
+            <w:tcBorders>
+              <w:top w:val="single" w:sz="4" w:space="0" w:color="auto"/>
+              <w:right w:val="single" w:sz="8" w:space="0" w:color="auto"/>
+            </w:tcBorders>
           </w:tcPr>
           <w:p>
             <w:pPr>
@@ -6458,176 +6529,15 @@
                 <w:sz w:val="28"/>
                 <w:szCs w:val="28"/>
               </w:rPr>
-              <w:t>Table 4.   Environmental reform campaign of the Chinese lead-acid battery industry.</w:t>
-            </w:r>
-          </w:p>
-        </w:tc>
-        <w:tc>
-          <w:tcPr>
-            <w:tcW w:w="30" w:type="dxa"/>
-          </w:tcPr>
-          <w:p>
-            <w:pPr>
-              <w:spacing w:before="0" w:after="0" w:line="240" w:lineRule="auto"/>
-              <w:ind w:left="0"/>
-              <w:jc w:val="center"/>
-              <w:rPr>
-                <w:sz w:val="28"/>
-                <w:szCs w:val="28"/>
-              </w:rPr>
-            </w:pPr>
-          </w:p>
-        </w:tc>
-      </w:tr>
-      <w:tr>
-        <w:trPr>
-          <w:trHeight w:val="191"/>
-        </w:trPr>
-        <w:tc>
-          <w:tcPr>
-            <w:tcW w:w="40" w:type="dxa"/>
-          </w:tcPr>
-          <w:p>
-            <w:pPr>
-              <w:spacing w:before="0" w:after="0" w:line="240" w:lineRule="auto"/>
-              <w:ind w:left="0"/>
-              <w:jc w:val="center"/>
-              <w:rPr>
-                <w:sz w:val="28"/>
-                <w:szCs w:val="28"/>
-              </w:rPr>
-            </w:pPr>
-          </w:p>
-        </w:tc>
-        <w:tc>
-          <w:tcPr>
-            <w:tcW w:w="1490" w:type="dxa"/>
-            <w:tcBorders>
-              <w:bottom w:val="single" w:sz="8" w:space="0" w:color="auto"/>
-            </w:tcBorders>
-          </w:tcPr>
-          <w:p>
-            <w:pPr>
-              <w:spacing w:before="0" w:after="0" w:line="240" w:lineRule="auto"/>
-              <w:ind w:left="0"/>
-              <w:jc w:val="center"/>
-              <w:rPr>
-                <w:sz w:val="28"/>
-                <w:szCs w:val="28"/>
-              </w:rPr>
-            </w:pPr>
+              <w:t>Time</w:t>
+            </w:r>
           </w:p>
         </w:tc>
         <w:tc>
           <w:tcPr>
             <w:tcW w:w="2430" w:type="dxa"/>
             <w:tcBorders>
-              <w:bottom w:val="single" w:sz="8" w:space="0" w:color="auto"/>
-            </w:tcBorders>
-          </w:tcPr>
-          <w:p>
-            <w:pPr>
-              <w:spacing w:before="0" w:after="0" w:line="240" w:lineRule="auto"/>
-              <w:ind w:left="0"/>
-              <w:jc w:val="center"/>
-              <w:rPr>
-                <w:sz w:val="28"/>
-                <w:szCs w:val="28"/>
-              </w:rPr>
-            </w:pPr>
-          </w:p>
-        </w:tc>
-        <w:tc>
-          <w:tcPr>
-            <w:tcW w:w="6300" w:type="dxa"/>
-            <w:tcBorders>
-              <w:bottom w:val="single" w:sz="8" w:space="0" w:color="auto"/>
-            </w:tcBorders>
-          </w:tcPr>
-          <w:p>
-            <w:pPr>
-              <w:spacing w:before="0" w:after="0" w:line="240" w:lineRule="auto"/>
-              <w:ind w:left="0"/>
-              <w:jc w:val="center"/>
-              <w:rPr>
-                <w:sz w:val="28"/>
-                <w:szCs w:val="28"/>
-              </w:rPr>
-            </w:pPr>
-          </w:p>
-        </w:tc>
-        <w:tc>
-          <w:tcPr>
-            <w:tcW w:w="30" w:type="dxa"/>
-          </w:tcPr>
-          <w:p>
-            <w:pPr>
-              <w:spacing w:before="0" w:after="0" w:line="240" w:lineRule="auto"/>
-              <w:ind w:left="0"/>
-              <w:jc w:val="center"/>
-              <w:rPr>
-                <w:sz w:val="28"/>
-                <w:szCs w:val="28"/>
-              </w:rPr>
-            </w:pPr>
-          </w:p>
-        </w:tc>
-      </w:tr>
-      <w:tr>
-        <w:trPr>
-          <w:trHeight w:val="316"/>
-        </w:trPr>
-        <w:tc>
-          <w:tcPr>
-            <w:tcW w:w="40" w:type="dxa"/>
-            <w:tcBorders>
-              <w:right w:val="single" w:sz="8" w:space="0" w:color="auto"/>
-            </w:tcBorders>
-          </w:tcPr>
-          <w:p>
-            <w:pPr>
-              <w:spacing w:before="0" w:after="0" w:line="240" w:lineRule="auto"/>
-              <w:ind w:left="0"/>
-              <w:jc w:val="center"/>
-              <w:rPr>
-                <w:sz w:val="28"/>
-                <w:szCs w:val="28"/>
-              </w:rPr>
-            </w:pPr>
-          </w:p>
-        </w:tc>
-        <w:tc>
-          <w:tcPr>
-            <w:tcW w:w="1490" w:type="dxa"/>
-            <w:tcBorders>
-              <w:right w:val="single" w:sz="8" w:space="0" w:color="auto"/>
-            </w:tcBorders>
-          </w:tcPr>
-          <w:p>
-            <w:pPr>
-              <w:spacing w:before="0" w:after="0" w:line="240" w:lineRule="auto"/>
-              <w:ind w:left="0"/>
-              <w:jc w:val="center"/>
-              <w:rPr>
-                <w:sz w:val="28"/>
-                <w:szCs w:val="28"/>
-              </w:rPr>
-            </w:pPr>
-            <w:r>
-              <w:rPr>
-                <w:b/>
-                <w:bCs/>
-                <w:sz w:val="28"/>
-                <w:szCs w:val="28"/>
-              </w:rPr>
-              <w:t>Time</w:t>
-            </w:r>
-          </w:p>
-        </w:tc>
-        <w:tc>
-          <w:tcPr>
-            <w:tcW w:w="2430" w:type="dxa"/>
-            <w:tcBorders>
+              <w:top w:val="single" w:sz="4" w:space="0" w:color="auto"/>
               <w:right w:val="single" w:sz="8" w:space="0" w:color="auto"/>
             </w:tcBorders>
           </w:tcPr>
@@ -6657,6 +6567,7 @@
           <w:tcPr>
             <w:tcW w:w="6300" w:type="dxa"/>
             <w:tcBorders>
+              <w:top w:val="single" w:sz="4" w:space="0" w:color="auto"/>
               <w:right w:val="single" w:sz="8" w:space="0" w:color="auto"/>
             </w:tcBorders>
           </w:tcPr>
@@ -11514,7 +11425,17 @@
                 <w:sz w:val="28"/>
                 <w:szCs w:val="28"/>
               </w:rPr>
-              <w:t>Issues its third public description of operating conditions for lead-</w:t>
+              <w:t>Issues its third public description of operating con</w:t>
+            </w:r>
+            <w:bookmarkStart w:id="16" w:name="_GoBack"/>
+            <w:bookmarkEnd w:id="16"/>
+            <w:r>
+              <w:rPr>
+                <w:w w:val="99"/>
+                <w:sz w:val="28"/>
+                <w:szCs w:val="28"/>
+              </w:rPr>
+              <w:t>ditions for lead-</w:t>
             </w:r>
             <w:r>
               <w:rPr>
@@ -13182,16 +13103,7 @@
                 <w:sz w:val="28"/>
                 <w:szCs w:val="28"/>
               </w:rPr>
-              <w:t xml:space="preserve">Environmental Department issue new </w:t>
-            </w:r>
-            <w:r>
-              <w:rPr>
-                <w:w w:val="99"/>
-                <w:sz w:val="28"/>
-                <w:szCs w:val="28"/>
-              </w:rPr>
-              <w:lastRenderedPageBreak/>
-              <w:t>conditions for manufacturers</w:t>
+              <w:t>Environmental Department issue new conditions for manufacturers</w:t>
             </w:r>
             <w:r>
               <w:rPr>
@@ -13593,7 +13505,6 @@
               </w:rPr>
               <w:t xml:space="preserve">-acid </w:t>
             </w:r>
-            <w:proofErr w:type="gramStart"/>
             <w:r>
               <w:rPr>
                 <w:sz w:val="28"/>
@@ -13606,16 +13517,8 @@
                 <w:sz w:val="28"/>
                 <w:szCs w:val="28"/>
               </w:rPr>
-              <w:t xml:space="preserve"> </w:t>
-            </w:r>
-            <w:r>
-              <w:rPr>
-                <w:sz w:val="28"/>
-                <w:szCs w:val="28"/>
-              </w:rPr>
               <w:t>and</w:t>
             </w:r>
-            <w:proofErr w:type="gramEnd"/>
             <w:r>
               <w:rPr>
                 <w:sz w:val="28"/>
@@ -14299,18 +14202,13 @@
               </w:rPr>
               <w:t>The Environmental Department issues the fourth iteration of its pubic</w:t>
             </w:r>
-          </w:p>
-          <w:p>
-            <w:pPr>
-              <w:spacing w:before="0" w:after="0" w:line="240" w:lineRule="auto"/>
-              <w:ind w:left="0"/>
-              <w:jc w:val="center"/>
-              <w:rPr>
-                <w:w w:val="99"/>
-                <w:sz w:val="28"/>
-                <w:szCs w:val="28"/>
-              </w:rPr>
-            </w:pPr>
+            <w:r>
+              <w:rPr>
+                <w:sz w:val="28"/>
+                <w:szCs w:val="28"/>
+              </w:rPr>
+              <w:t xml:space="preserve"> </w:t>
+            </w:r>
             <w:r>
               <w:rPr>
                 <w:sz w:val="28"/>
@@ -14443,18 +14341,13 @@
               </w:rPr>
               <w:t>Issues a public notice identifying the 12 lead-acid battery enterprises</w:t>
             </w:r>
-          </w:p>
-          <w:p>
-            <w:pPr>
-              <w:spacing w:before="0" w:after="0" w:line="240" w:lineRule="auto"/>
-              <w:ind w:left="0"/>
-              <w:jc w:val="center"/>
-              <w:rPr>
-                <w:w w:val="99"/>
-                <w:sz w:val="28"/>
-                <w:szCs w:val="28"/>
-              </w:rPr>
-            </w:pPr>
+            <w:r>
+              <w:rPr>
+                <w:sz w:val="28"/>
+                <w:szCs w:val="28"/>
+              </w:rPr>
+              <w:t xml:space="preserve"> </w:t>
+            </w:r>
             <w:r>
               <w:rPr>
                 <w:sz w:val="28"/>
@@ -14646,17 +14539,13 @@
               <w:lastRenderedPageBreak/>
               <w:t>The Ministry of Industry and Information Technology issues an</w:t>
             </w:r>
-          </w:p>
-          <w:p>
-            <w:pPr>
-              <w:spacing w:before="0" w:after="0" w:line="240" w:lineRule="auto"/>
-              <w:ind w:left="0"/>
-              <w:jc w:val="center"/>
-              <w:rPr>
-                <w:sz w:val="28"/>
-                <w:szCs w:val="28"/>
-              </w:rPr>
-            </w:pPr>
+            <w:r>
+              <w:rPr>
+                <w:sz w:val="28"/>
+                <w:szCs w:val="28"/>
+              </w:rPr>
+              <w:t xml:space="preserve"> </w:t>
+            </w:r>
             <w:r>
               <w:rPr>
                 <w:w w:val="99"/>
@@ -14681,18 +14570,13 @@
               </w:rPr>
               <w:t xml:space="preserve"> and recycled lead</w:t>
             </w:r>
-          </w:p>
-          <w:p>
-            <w:pPr>
-              <w:spacing w:before="0" w:after="0" w:line="240" w:lineRule="auto"/>
-              <w:ind w:left="0"/>
-              <w:jc w:val="center"/>
-              <w:rPr>
-                <w:w w:val="99"/>
-                <w:sz w:val="28"/>
-                <w:szCs w:val="28"/>
-              </w:rPr>
-            </w:pPr>
+            <w:r>
+              <w:rPr>
+                <w:sz w:val="28"/>
+                <w:szCs w:val="28"/>
+              </w:rPr>
+              <w:t xml:space="preserve"> </w:t>
+            </w:r>
             <w:r>
               <w:rPr>
                 <w:w w:val="99"/>
@@ -14835,18 +14719,13 @@
               </w:rPr>
               <w:t>94 enterprises apply for material verification in the second batch of</w:t>
             </w:r>
-          </w:p>
-          <w:p>
-            <w:pPr>
-              <w:spacing w:before="0" w:after="0" w:line="240" w:lineRule="auto"/>
-              <w:ind w:left="0"/>
-              <w:jc w:val="center"/>
-              <w:rPr>
-                <w:w w:val="99"/>
-                <w:sz w:val="28"/>
-                <w:szCs w:val="28"/>
-              </w:rPr>
-            </w:pPr>
+            <w:r>
+              <w:rPr>
+                <w:sz w:val="28"/>
+                <w:szCs w:val="28"/>
+              </w:rPr>
+              <w:t xml:space="preserve"> </w:t>
+            </w:r>
             <w:r>
               <w:rPr>
                 <w:w w:val="99"/>
@@ -14978,19 +14857,29 @@
                 <w:sz w:val="28"/>
                 <w:szCs w:val="28"/>
               </w:rPr>
-              <w:t>The Environmental Department publicly announces that ten of the</w:t>
-            </w:r>
-          </w:p>
-          <w:p>
-            <w:pPr>
-              <w:spacing w:before="0" w:after="0" w:line="240" w:lineRule="auto"/>
-              <w:ind w:left="0"/>
-              <w:jc w:val="center"/>
-              <w:rPr>
-                <w:sz w:val="28"/>
-                <w:szCs w:val="28"/>
-              </w:rPr>
-            </w:pPr>
+              <w:t>The Environmental Department publicly announces</w:t>
+            </w:r>
+            <w:r>
+              <w:rPr>
+                <w:sz w:val="28"/>
+                <w:szCs w:val="28"/>
+              </w:rPr>
+              <w:t xml:space="preserve"> </w:t>
+            </w:r>
+            <w:r>
+              <w:rPr>
+                <w:sz w:val="28"/>
+                <w:szCs w:val="28"/>
+              </w:rPr>
+              <w:t>that ten of the</w:t>
+            </w:r>
+            <w:r>
+              <w:rPr>
+                <w:sz w:val="28"/>
+                <w:szCs w:val="28"/>
+              </w:rPr>
+              <w:t xml:space="preserve"> </w:t>
+            </w:r>
             <w:r>
               <w:rPr>
                 <w:w w:val="99"/>
@@ -14999,18 +14888,13 @@
               </w:rPr>
               <w:t>lead-acid battery enterprises from the first batch of enterprises have</w:t>
             </w:r>
-          </w:p>
-          <w:p>
-            <w:pPr>
-              <w:spacing w:before="0" w:after="0" w:line="240" w:lineRule="auto"/>
-              <w:ind w:left="0"/>
-              <w:jc w:val="center"/>
-              <w:rPr>
-                <w:w w:val="99"/>
-                <w:sz w:val="28"/>
-                <w:szCs w:val="28"/>
-              </w:rPr>
-            </w:pPr>
+            <w:r>
+              <w:rPr>
+                <w:sz w:val="28"/>
+                <w:szCs w:val="28"/>
+              </w:rPr>
+              <w:t xml:space="preserve"> </w:t>
+            </w:r>
             <w:r>
               <w:rPr>
                 <w:w w:val="99"/>
@@ -15144,18 +15028,13 @@
               </w:rPr>
               <w:t>The Environmental Department issues its fifth pubic status list of</w:t>
             </w:r>
-          </w:p>
-          <w:p>
-            <w:pPr>
-              <w:spacing w:before="0" w:after="0" w:line="240" w:lineRule="auto"/>
-              <w:ind w:left="0"/>
-              <w:jc w:val="center"/>
-              <w:rPr>
-                <w:w w:val="99"/>
-                <w:sz w:val="28"/>
-                <w:szCs w:val="28"/>
-              </w:rPr>
-            </w:pPr>
+            <w:r>
+              <w:rPr>
+                <w:sz w:val="28"/>
+                <w:szCs w:val="28"/>
+              </w:rPr>
+              <w:t xml:space="preserve"> </w:t>
+            </w:r>
             <w:r>
               <w:rPr>
                 <w:w w:val="99"/>
@@ -15654,8 +15533,6 @@
               </w:rPr>
               <w:t xml:space="preserve"> </w:t>
             </w:r>
-            <w:bookmarkStart w:id="16" w:name="_GoBack"/>
-            <w:bookmarkEnd w:id="16"/>
             <w:r>
               <w:rPr>
                 <w:w w:val="99"/>
@@ -15684,12 +15561,6 @@
         </w:tc>
       </w:tr>
     </w:tbl>
-    <w:p>
-      <w:pPr>
-        <w:ind w:left="0"/>
-      </w:pPr>
-    </w:p>
-    <w:p/>
     <w:p/>
     <w:p/>
     <w:p>
@@ -15729,7 +15600,6 @@
     </w:p>
     <w:p>
       <w:r>
-        <w:lastRenderedPageBreak/>
         <w:t xml:space="preserve">PINACO là nhãn hiệu acquy nổi tiếng của Công ty CP Pin Ắc Quy Miền Nam (Dry Cell &amp; Storage Battery Joint Stock Company) tên tắt </w:t>
       </w:r>
       <w:proofErr w:type="gramStart"/>
@@ -15878,7 +15748,6 @@
         <w:jc w:val="center"/>
       </w:pPr>
       <w:r>
-        <w:lastRenderedPageBreak/>
         <w:t>So sánh pin ác quy chì AGM và Lithium LiFePO4</w:t>
       </w:r>
       <w:r>
@@ -15930,6 +15799,7 @@
         <w:rPr>
           <w:noProof/>
         </w:rPr>
+        <w:lastRenderedPageBreak/>
         <w:drawing>
           <wp:inline distT="0" distB="0" distL="0" distR="0" wp14:anchorId="086F3C5A" wp14:editId="2E6B089C">
             <wp:extent cx="5267325" cy="2547620"/>
@@ -16103,59 +15973,59 @@
     </w:p>
     <w:p>
       <w:r>
+        <w:t>- Giá thành rẻ:</w:t>
+      </w:r>
+      <w:r>
+        <w:t xml:space="preserve"> Điểm mạnh lớn nhất giúp ác quy chì có thể cạnh tranh </w:t>
+      </w:r>
+      <w:r>
+        <w:t xml:space="preserve">với các loại pin khác trên thị trường như pin Lithium, Niken, </w:t>
+      </w:r>
+      <w:proofErr w:type="gramStart"/>
+      <w:r>
+        <w:t>Polyme,…</w:t>
+      </w:r>
+      <w:proofErr w:type="gramEnd"/>
+      <w:r>
+        <w:t xml:space="preserve"> </w:t>
+      </w:r>
+      <w:r>
+        <w:t xml:space="preserve">là </w:t>
+      </w:r>
+      <w:r>
+        <w:t xml:space="preserve">tỷ số năng lượng tích trữ được trên giá thành thuộc vào loại tốt nhất </w:t>
+      </w:r>
+      <w:r>
+        <w:t>tại thời điểm hiện nay trên thị trường.</w:t>
+      </w:r>
+    </w:p>
+    <w:p>
+      <w:r>
+        <w:t xml:space="preserve">- Dễ dàng vận chuyển, ghép nối: Các bình pin ác quy chì có thể dễ dàng vận chuyển, ghép nối với nhau thành các </w:t>
+      </w:r>
+      <w:r>
+        <w:t>khối lớn để tăng dung lượng pin lưu trữ.</w:t>
+      </w:r>
+    </w:p>
+    <w:p>
+      <w:r>
+        <w:t xml:space="preserve">- Chế tạo với công nghệ đơn giản, chi phí đầu tư sản </w:t>
+      </w:r>
+      <w:proofErr w:type="gramStart"/>
+      <w:r>
+        <w:t>xuất  thấp</w:t>
+      </w:r>
+      <w:proofErr w:type="gramEnd"/>
+      <w:r>
+        <w:t>, không yêu cầu nhiều công nghệ tiên tiến</w:t>
+      </w:r>
+      <w:r>
+        <w:t>.</w:t>
+      </w:r>
+    </w:p>
+    <w:p>
+      <w:r>
         <w:lastRenderedPageBreak/>
-        <w:t>- Giá thành rẻ:</w:t>
-      </w:r>
-      <w:r>
-        <w:t xml:space="preserve"> Điểm mạnh lớn nhất giúp ác quy chì có thể cạnh tranh </w:t>
-      </w:r>
-      <w:r>
-        <w:t xml:space="preserve">với các loại pin khác trên thị trường như pin Lithium, Niken, </w:t>
-      </w:r>
-      <w:proofErr w:type="gramStart"/>
-      <w:r>
-        <w:t>Polyme,…</w:t>
-      </w:r>
-      <w:proofErr w:type="gramEnd"/>
-      <w:r>
-        <w:t xml:space="preserve"> </w:t>
-      </w:r>
-      <w:r>
-        <w:t xml:space="preserve">là </w:t>
-      </w:r>
-      <w:r>
-        <w:t xml:space="preserve">tỷ số năng lượng tích trữ được trên giá thành thuộc vào loại tốt nhất </w:t>
-      </w:r>
-      <w:r>
-        <w:t>tại thời điểm hiện nay trên thị trường.</w:t>
-      </w:r>
-    </w:p>
-    <w:p>
-      <w:r>
-        <w:t xml:space="preserve">- Dễ dàng vận chuyển, ghép nối: Các bình pin ác quy chì có thể dễ dàng vận chuyển, ghép nối với nhau thành các </w:t>
-      </w:r>
-      <w:r>
-        <w:t>khối lớn để tăng dung lượng pin lưu trữ.</w:t>
-      </w:r>
-    </w:p>
-    <w:p>
-      <w:r>
-        <w:t xml:space="preserve">- Chế tạo với công nghệ đơn giản, chi phí đầu tư sản </w:t>
-      </w:r>
-      <w:proofErr w:type="gramStart"/>
-      <w:r>
-        <w:t>xuất  thấp</w:t>
-      </w:r>
-      <w:proofErr w:type="gramEnd"/>
-      <w:r>
-        <w:t>, không yêu cầu nhiều công nghệ tiên tiến</w:t>
-      </w:r>
-      <w:r>
-        <w:t>.</w:t>
-      </w:r>
-    </w:p>
-    <w:p>
-      <w:r>
         <w:t>- Có nhiều nhà cung cấp nên dễ dàng tìm mua trên thị trường. Đặc biệt là ở Việt Nam với điều kiện kinh tế còn hạn hẹp thì ác quy chì là 1 lựa chọn không tồi.</w:t>
       </w:r>
     </w:p>
@@ -16275,7 +16145,6 @@
     <w:p/>
     <w:p>
       <w:r>
-        <w:lastRenderedPageBreak/>
         <w:t xml:space="preserve">- Ngoài ra, ác quy chì còn 1 số đặc tính kỹ thuật như: </w:t>
       </w:r>
       <w:r>
@@ -16310,6 +16179,7 @@
     <w:p/>
     <w:p>
       <w:r>
+        <w:lastRenderedPageBreak/>
         <w:t xml:space="preserve">- Như cái tên gọi của nó – Pin ác quy </w:t>
       </w:r>
       <w:proofErr w:type="gramStart"/>
@@ -16397,7 +16267,6 @@
       </w:r>
       <w:proofErr w:type="gramStart"/>
       <w:r>
-        <w:lastRenderedPageBreak/>
         <w:t>nước,…</w:t>
       </w:r>
       <w:proofErr w:type="gramEnd"/>
@@ -16461,6 +16330,7 @@
       </w:pPr>
       <w:bookmarkStart w:id="25" w:name="_Toc510997453"/>
       <w:r>
+        <w:lastRenderedPageBreak/>
         <w:t xml:space="preserve">3.2 </w:t>
       </w:r>
       <w:r>
@@ -16575,7 +16445,6 @@
     </w:p>
     <w:p>
       <w:r>
-        <w:lastRenderedPageBreak/>
         <w:t xml:space="preserve">Thị trường ô tô điện, ô tô lai điện HEV </w:t>
       </w:r>
       <w:proofErr w:type="gramStart"/>
@@ -16621,6 +16490,7 @@
     </w:p>
     <w:p>
       <w:r>
+        <w:lastRenderedPageBreak/>
         <w:t xml:space="preserve">Tích trữ năng lượng tản mạn như mặt trời, gió ngày càng đóng vai trò quan trọng khi mà các hệ thống chuyển đổi như pin mặt trời photovoltavic hoặc động cơ gió nhờ thành tựu của vật liệu mới cho hiệu suất chuyển đổi ngày càng cao. Còn ắc quy điện hóa vẫn là phương tiện duy </w:t>
       </w:r>
       <w:proofErr w:type="gramStart"/>
@@ -17508,7 +17378,7 @@
         <v:path o:extrusionok="f" gradientshapeok="t" o:connecttype="rect"/>
         <o:lock v:ext="edit" aspectratio="t"/>
       </v:shapetype>
-      <v:shape id="_x0000_i1028" type="#_x0000_t75" style="width:11.15pt;height:11.15pt" o:bullet="t">
+      <v:shape id="_x0000_i1065" type="#_x0000_t75" style="width:11.15pt;height:11.15pt" o:bullet="t">
         <v:imagedata r:id="rId1" o:title="mso39D6"/>
       </v:shape>
     </w:pict>
@@ -18471,6 +18341,95 @@
     </w:lvl>
   </w:abstractNum>
   <w:abstractNum w:abstractNumId="9" w15:restartNumberingAfterBreak="0">
+    <w:nsid w:val="1EA714D8"/>
+    <w:multiLevelType w:val="hybridMultilevel"/>
+    <w:tmpl w:val="9DC2BA1A"/>
+    <w:lvl w:ilvl="0" w:tplc="A32A1D62">
+      <w:start w:val="4"/>
+      <w:numFmt w:val="decimal"/>
+      <w:lvlText w:val="Bảng %1. "/>
+      <w:lvlJc w:val="center"/>
+      <w:pPr>
+        <w:ind w:left="1987" w:hanging="360"/>
+      </w:pPr>
+      <w:rPr>
+        <w:rFonts w:hint="default"/>
+      </w:rPr>
+    </w:lvl>
+    <w:lvl w:ilvl="1" w:tplc="04090019" w:tentative="1">
+      <w:start w:val="1"/>
+      <w:numFmt w:val="lowerLetter"/>
+      <w:lvlText w:val="%2."/>
+      <w:lvlJc w:val="left"/>
+      <w:pPr>
+        <w:ind w:left="2707" w:hanging="360"/>
+      </w:pPr>
+    </w:lvl>
+    <w:lvl w:ilvl="2" w:tplc="0409001B" w:tentative="1">
+      <w:start w:val="1"/>
+      <w:numFmt w:val="lowerRoman"/>
+      <w:lvlText w:val="%3."/>
+      <w:lvlJc w:val="right"/>
+      <w:pPr>
+        <w:ind w:left="3427" w:hanging="180"/>
+      </w:pPr>
+    </w:lvl>
+    <w:lvl w:ilvl="3" w:tplc="0409000F" w:tentative="1">
+      <w:start w:val="1"/>
+      <w:numFmt w:val="decimal"/>
+      <w:lvlText w:val="%4."/>
+      <w:lvlJc w:val="left"/>
+      <w:pPr>
+        <w:ind w:left="4147" w:hanging="360"/>
+      </w:pPr>
+    </w:lvl>
+    <w:lvl w:ilvl="4" w:tplc="04090019" w:tentative="1">
+      <w:start w:val="1"/>
+      <w:numFmt w:val="lowerLetter"/>
+      <w:lvlText w:val="%5."/>
+      <w:lvlJc w:val="left"/>
+      <w:pPr>
+        <w:ind w:left="4867" w:hanging="360"/>
+      </w:pPr>
+    </w:lvl>
+    <w:lvl w:ilvl="5" w:tplc="0409001B" w:tentative="1">
+      <w:start w:val="1"/>
+      <w:numFmt w:val="lowerRoman"/>
+      <w:lvlText w:val="%6."/>
+      <w:lvlJc w:val="right"/>
+      <w:pPr>
+        <w:ind w:left="5587" w:hanging="180"/>
+      </w:pPr>
+    </w:lvl>
+    <w:lvl w:ilvl="6" w:tplc="0409000F" w:tentative="1">
+      <w:start w:val="1"/>
+      <w:numFmt w:val="decimal"/>
+      <w:lvlText w:val="%7."/>
+      <w:lvlJc w:val="left"/>
+      <w:pPr>
+        <w:ind w:left="6307" w:hanging="360"/>
+      </w:pPr>
+    </w:lvl>
+    <w:lvl w:ilvl="7" w:tplc="04090019" w:tentative="1">
+      <w:start w:val="1"/>
+      <w:numFmt w:val="lowerLetter"/>
+      <w:lvlText w:val="%8."/>
+      <w:lvlJc w:val="left"/>
+      <w:pPr>
+        <w:ind w:left="7027" w:hanging="360"/>
+      </w:pPr>
+    </w:lvl>
+    <w:lvl w:ilvl="8" w:tplc="0409001B" w:tentative="1">
+      <w:start w:val="1"/>
+      <w:numFmt w:val="lowerRoman"/>
+      <w:lvlText w:val="%9."/>
+      <w:lvlJc w:val="right"/>
+      <w:pPr>
+        <w:ind w:left="7747" w:hanging="180"/>
+      </w:pPr>
+    </w:lvl>
+  </w:abstractNum>
+  <w:abstractNum w:abstractNumId="10" w15:restartNumberingAfterBreak="0">
     <w:nsid w:val="22E32154"/>
     <w:multiLevelType w:val="hybridMultilevel"/>
     <w:tmpl w:val="CBB0CE94"/>
@@ -18583,7 +18542,7 @@
       </w:rPr>
     </w:lvl>
   </w:abstractNum>
-  <w:abstractNum w:abstractNumId="10" w15:restartNumberingAfterBreak="0">
+  <w:abstractNum w:abstractNumId="11" w15:restartNumberingAfterBreak="0">
     <w:nsid w:val="267F0B1F"/>
     <w:multiLevelType w:val="hybridMultilevel"/>
     <w:tmpl w:val="C966CAF2"/>
@@ -18672,7 +18631,186 @@
       </w:pPr>
     </w:lvl>
   </w:abstractNum>
-  <w:abstractNum w:abstractNumId="11" w15:restartNumberingAfterBreak="0">
+  <w:abstractNum w:abstractNumId="12" w15:restartNumberingAfterBreak="0">
+    <w:nsid w:val="2D473235"/>
+    <w:multiLevelType w:val="hybridMultilevel"/>
+    <w:tmpl w:val="C1989D66"/>
+    <w:lvl w:ilvl="0" w:tplc="4CC808B4">
+      <w:start w:val="1"/>
+      <w:numFmt w:val="decimal"/>
+      <w:lvlText w:val="Bảng %1. "/>
+      <w:lvlJc w:val="center"/>
+      <w:pPr>
+        <w:ind w:left="1267" w:hanging="360"/>
+      </w:pPr>
+      <w:rPr>
+        <w:rFonts w:hint="default"/>
+      </w:rPr>
+    </w:lvl>
+    <w:lvl w:ilvl="1" w:tplc="04090019" w:tentative="1">
+      <w:start w:val="1"/>
+      <w:numFmt w:val="lowerLetter"/>
+      <w:lvlText w:val="%2."/>
+      <w:lvlJc w:val="left"/>
+      <w:pPr>
+        <w:ind w:left="1440" w:hanging="360"/>
+      </w:pPr>
+    </w:lvl>
+    <w:lvl w:ilvl="2" w:tplc="0409001B" w:tentative="1">
+      <w:start w:val="1"/>
+      <w:numFmt w:val="lowerRoman"/>
+      <w:lvlText w:val="%3."/>
+      <w:lvlJc w:val="right"/>
+      <w:pPr>
+        <w:ind w:left="2160" w:hanging="180"/>
+      </w:pPr>
+    </w:lvl>
+    <w:lvl w:ilvl="3" w:tplc="0409000F" w:tentative="1">
+      <w:start w:val="1"/>
+      <w:numFmt w:val="decimal"/>
+      <w:lvlText w:val="%4."/>
+      <w:lvlJc w:val="left"/>
+      <w:pPr>
+        <w:ind w:left="2880" w:hanging="360"/>
+      </w:pPr>
+    </w:lvl>
+    <w:lvl w:ilvl="4" w:tplc="04090019" w:tentative="1">
+      <w:start w:val="1"/>
+      <w:numFmt w:val="lowerLetter"/>
+      <w:lvlText w:val="%5."/>
+      <w:lvlJc w:val="left"/>
+      <w:pPr>
+        <w:ind w:left="3600" w:hanging="360"/>
+      </w:pPr>
+    </w:lvl>
+    <w:lvl w:ilvl="5" w:tplc="0409001B" w:tentative="1">
+      <w:start w:val="1"/>
+      <w:numFmt w:val="lowerRoman"/>
+      <w:lvlText w:val="%6."/>
+      <w:lvlJc w:val="right"/>
+      <w:pPr>
+        <w:ind w:left="4320" w:hanging="180"/>
+      </w:pPr>
+    </w:lvl>
+    <w:lvl w:ilvl="6" w:tplc="0409000F" w:tentative="1">
+      <w:start w:val="1"/>
+      <w:numFmt w:val="decimal"/>
+      <w:lvlText w:val="%7."/>
+      <w:lvlJc w:val="left"/>
+      <w:pPr>
+        <w:ind w:left="5040" w:hanging="360"/>
+      </w:pPr>
+    </w:lvl>
+    <w:lvl w:ilvl="7" w:tplc="04090019" w:tentative="1">
+      <w:start w:val="1"/>
+      <w:numFmt w:val="lowerLetter"/>
+      <w:lvlText w:val="%8."/>
+      <w:lvlJc w:val="left"/>
+      <w:pPr>
+        <w:ind w:left="5760" w:hanging="360"/>
+      </w:pPr>
+    </w:lvl>
+    <w:lvl w:ilvl="8" w:tplc="0409001B" w:tentative="1">
+      <w:start w:val="1"/>
+      <w:numFmt w:val="lowerRoman"/>
+      <w:lvlText w:val="%9."/>
+      <w:lvlJc w:val="right"/>
+      <w:pPr>
+        <w:ind w:left="6480" w:hanging="180"/>
+      </w:pPr>
+    </w:lvl>
+  </w:abstractNum>
+  <w:abstractNum w:abstractNumId="13" w15:restartNumberingAfterBreak="0">
+    <w:nsid w:val="36314766"/>
+    <w:multiLevelType w:val="hybridMultilevel"/>
+    <w:tmpl w:val="2FF8A6E8"/>
+    <w:lvl w:ilvl="0" w:tplc="B0F421F2">
+      <w:start w:val="1"/>
+      <w:numFmt w:val="decimal"/>
+      <w:lvlText w:val="Bảng %1. "/>
+      <w:lvlJc w:val="center"/>
+      <w:pPr>
+        <w:ind w:left="1267" w:hanging="360"/>
+      </w:pPr>
+      <w:rPr>
+        <w:rFonts w:hint="default"/>
+        <w:b/>
+      </w:rPr>
+    </w:lvl>
+    <w:lvl w:ilvl="1" w:tplc="04090019" w:tentative="1">
+      <w:start w:val="1"/>
+      <w:numFmt w:val="lowerLetter"/>
+      <w:lvlText w:val="%2."/>
+      <w:lvlJc w:val="left"/>
+      <w:pPr>
+        <w:ind w:left="1440" w:hanging="360"/>
+      </w:pPr>
+    </w:lvl>
+    <w:lvl w:ilvl="2" w:tplc="0409001B" w:tentative="1">
+      <w:start w:val="1"/>
+      <w:numFmt w:val="lowerRoman"/>
+      <w:lvlText w:val="%3."/>
+      <w:lvlJc w:val="right"/>
+      <w:pPr>
+        <w:ind w:left="2160" w:hanging="180"/>
+      </w:pPr>
+    </w:lvl>
+    <w:lvl w:ilvl="3" w:tplc="0409000F" w:tentative="1">
+      <w:start w:val="1"/>
+      <w:numFmt w:val="decimal"/>
+      <w:lvlText w:val="%4."/>
+      <w:lvlJc w:val="left"/>
+      <w:pPr>
+        <w:ind w:left="2880" w:hanging="360"/>
+      </w:pPr>
+    </w:lvl>
+    <w:lvl w:ilvl="4" w:tplc="04090019" w:tentative="1">
+      <w:start w:val="1"/>
+      <w:numFmt w:val="lowerLetter"/>
+      <w:lvlText w:val="%5."/>
+      <w:lvlJc w:val="left"/>
+      <w:pPr>
+        <w:ind w:left="3600" w:hanging="360"/>
+      </w:pPr>
+    </w:lvl>
+    <w:lvl w:ilvl="5" w:tplc="0409001B" w:tentative="1">
+      <w:start w:val="1"/>
+      <w:numFmt w:val="lowerRoman"/>
+      <w:lvlText w:val="%6."/>
+      <w:lvlJc w:val="right"/>
+      <w:pPr>
+        <w:ind w:left="4320" w:hanging="180"/>
+      </w:pPr>
+    </w:lvl>
+    <w:lvl w:ilvl="6" w:tplc="0409000F" w:tentative="1">
+      <w:start w:val="1"/>
+      <w:numFmt w:val="decimal"/>
+      <w:lvlText w:val="%7."/>
+      <w:lvlJc w:val="left"/>
+      <w:pPr>
+        <w:ind w:left="5040" w:hanging="360"/>
+      </w:pPr>
+    </w:lvl>
+    <w:lvl w:ilvl="7" w:tplc="04090019" w:tentative="1">
+      <w:start w:val="1"/>
+      <w:numFmt w:val="lowerLetter"/>
+      <w:lvlText w:val="%8."/>
+      <w:lvlJc w:val="left"/>
+      <w:pPr>
+        <w:ind w:left="5760" w:hanging="360"/>
+      </w:pPr>
+    </w:lvl>
+    <w:lvl w:ilvl="8" w:tplc="0409001B" w:tentative="1">
+      <w:start w:val="1"/>
+      <w:numFmt w:val="lowerRoman"/>
+      <w:lvlText w:val="%9."/>
+      <w:lvlJc w:val="right"/>
+      <w:pPr>
+        <w:ind w:left="6480" w:hanging="180"/>
+      </w:pPr>
+    </w:lvl>
+  </w:abstractNum>
+  <w:abstractNum w:abstractNumId="14" w15:restartNumberingAfterBreak="0">
     <w:nsid w:val="36895C18"/>
     <w:multiLevelType w:val="multilevel"/>
     <w:tmpl w:val="AB0ECED4"/>
@@ -18785,7 +18923,7 @@
       </w:rPr>
     </w:lvl>
   </w:abstractNum>
-  <w:abstractNum w:abstractNumId="12" w15:restartNumberingAfterBreak="0">
+  <w:abstractNum w:abstractNumId="15" w15:restartNumberingAfterBreak="0">
     <w:nsid w:val="36F061DC"/>
     <w:multiLevelType w:val="hybridMultilevel"/>
     <w:tmpl w:val="2FFC3368"/>
@@ -18874,7 +19012,7 @@
       </w:pPr>
     </w:lvl>
   </w:abstractNum>
-  <w:abstractNum w:abstractNumId="13" w15:restartNumberingAfterBreak="0">
+  <w:abstractNum w:abstractNumId="16" w15:restartNumberingAfterBreak="0">
     <w:nsid w:val="3C9434FA"/>
     <w:multiLevelType w:val="hybridMultilevel"/>
     <w:tmpl w:val="BE508AE6"/>
@@ -18987,7 +19125,7 @@
       </w:rPr>
     </w:lvl>
   </w:abstractNum>
-  <w:abstractNum w:abstractNumId="14" w15:restartNumberingAfterBreak="0">
+  <w:abstractNum w:abstractNumId="17" w15:restartNumberingAfterBreak="0">
     <w:nsid w:val="4BA30189"/>
     <w:multiLevelType w:val="hybridMultilevel"/>
     <w:tmpl w:val="3B7454DA"/>
@@ -19076,7 +19214,7 @@
       </w:pPr>
     </w:lvl>
   </w:abstractNum>
-  <w:abstractNum w:abstractNumId="15" w15:restartNumberingAfterBreak="0">
+  <w:abstractNum w:abstractNumId="18" w15:restartNumberingAfterBreak="0">
     <w:nsid w:val="520A0506"/>
     <w:multiLevelType w:val="hybridMultilevel"/>
     <w:tmpl w:val="DA8A59D4"/>
@@ -19165,7 +19303,7 @@
       </w:pPr>
     </w:lvl>
   </w:abstractNum>
-  <w:abstractNum w:abstractNumId="16" w15:restartNumberingAfterBreak="0">
+  <w:abstractNum w:abstractNumId="19" w15:restartNumberingAfterBreak="0">
     <w:nsid w:val="52FD6E1F"/>
     <w:multiLevelType w:val="hybridMultilevel"/>
     <w:tmpl w:val="43766FC6"/>
@@ -19254,7 +19392,7 @@
       </w:pPr>
     </w:lvl>
   </w:abstractNum>
-  <w:abstractNum w:abstractNumId="17" w15:restartNumberingAfterBreak="0">
+  <w:abstractNum w:abstractNumId="20" w15:restartNumberingAfterBreak="0">
     <w:nsid w:val="5B35467D"/>
     <w:multiLevelType w:val="hybridMultilevel"/>
     <w:tmpl w:val="DED415D2"/>
@@ -19343,7 +19481,7 @@
       </w:pPr>
     </w:lvl>
   </w:abstractNum>
-  <w:abstractNum w:abstractNumId="18" w15:restartNumberingAfterBreak="0">
+  <w:abstractNum w:abstractNumId="21" w15:restartNumberingAfterBreak="0">
     <w:nsid w:val="5CCD714F"/>
     <w:multiLevelType w:val="hybridMultilevel"/>
     <w:tmpl w:val="83B43298"/>
@@ -19432,7 +19570,7 @@
       </w:pPr>
     </w:lvl>
   </w:abstractNum>
-  <w:abstractNum w:abstractNumId="19" w15:restartNumberingAfterBreak="0">
+  <w:abstractNum w:abstractNumId="22" w15:restartNumberingAfterBreak="0">
     <w:nsid w:val="5DE903EB"/>
     <w:multiLevelType w:val="hybridMultilevel"/>
     <w:tmpl w:val="74A69E28"/>
@@ -19521,7 +19659,275 @@
       </w:pPr>
     </w:lvl>
   </w:abstractNum>
-  <w:abstractNum w:abstractNumId="20" w15:restartNumberingAfterBreak="0">
+  <w:abstractNum w:abstractNumId="23" w15:restartNumberingAfterBreak="0">
+    <w:nsid w:val="61FE217E"/>
+    <w:multiLevelType w:val="hybridMultilevel"/>
+    <w:tmpl w:val="270A0844"/>
+    <w:lvl w:ilvl="0" w:tplc="A32A1D62">
+      <w:start w:val="4"/>
+      <w:numFmt w:val="decimal"/>
+      <w:lvlText w:val="Bảng %1. "/>
+      <w:lvlJc w:val="center"/>
+      <w:pPr>
+        <w:ind w:left="1267" w:hanging="360"/>
+      </w:pPr>
+      <w:rPr>
+        <w:rFonts w:hint="default"/>
+      </w:rPr>
+    </w:lvl>
+    <w:lvl w:ilvl="1" w:tplc="04090019" w:tentative="1">
+      <w:start w:val="1"/>
+      <w:numFmt w:val="lowerLetter"/>
+      <w:lvlText w:val="%2."/>
+      <w:lvlJc w:val="left"/>
+      <w:pPr>
+        <w:ind w:left="1987" w:hanging="360"/>
+      </w:pPr>
+    </w:lvl>
+    <w:lvl w:ilvl="2" w:tplc="0409001B" w:tentative="1">
+      <w:start w:val="1"/>
+      <w:numFmt w:val="lowerRoman"/>
+      <w:lvlText w:val="%3."/>
+      <w:lvlJc w:val="right"/>
+      <w:pPr>
+        <w:ind w:left="2707" w:hanging="180"/>
+      </w:pPr>
+    </w:lvl>
+    <w:lvl w:ilvl="3" w:tplc="0409000F" w:tentative="1">
+      <w:start w:val="1"/>
+      <w:numFmt w:val="decimal"/>
+      <w:lvlText w:val="%4."/>
+      <w:lvlJc w:val="left"/>
+      <w:pPr>
+        <w:ind w:left="3427" w:hanging="360"/>
+      </w:pPr>
+    </w:lvl>
+    <w:lvl w:ilvl="4" w:tplc="04090019" w:tentative="1">
+      <w:start w:val="1"/>
+      <w:numFmt w:val="lowerLetter"/>
+      <w:lvlText w:val="%5."/>
+      <w:lvlJc w:val="left"/>
+      <w:pPr>
+        <w:ind w:left="4147" w:hanging="360"/>
+      </w:pPr>
+    </w:lvl>
+    <w:lvl w:ilvl="5" w:tplc="0409001B" w:tentative="1">
+      <w:start w:val="1"/>
+      <w:numFmt w:val="lowerRoman"/>
+      <w:lvlText w:val="%6."/>
+      <w:lvlJc w:val="right"/>
+      <w:pPr>
+        <w:ind w:left="4867" w:hanging="180"/>
+      </w:pPr>
+    </w:lvl>
+    <w:lvl w:ilvl="6" w:tplc="0409000F" w:tentative="1">
+      <w:start w:val="1"/>
+      <w:numFmt w:val="decimal"/>
+      <w:lvlText w:val="%7."/>
+      <w:lvlJc w:val="left"/>
+      <w:pPr>
+        <w:ind w:left="5587" w:hanging="360"/>
+      </w:pPr>
+    </w:lvl>
+    <w:lvl w:ilvl="7" w:tplc="04090019" w:tentative="1">
+      <w:start w:val="1"/>
+      <w:numFmt w:val="lowerLetter"/>
+      <w:lvlText w:val="%8."/>
+      <w:lvlJc w:val="left"/>
+      <w:pPr>
+        <w:ind w:left="6307" w:hanging="360"/>
+      </w:pPr>
+    </w:lvl>
+    <w:lvl w:ilvl="8" w:tplc="0409001B" w:tentative="1">
+      <w:start w:val="1"/>
+      <w:numFmt w:val="lowerRoman"/>
+      <w:lvlText w:val="%9."/>
+      <w:lvlJc w:val="right"/>
+      <w:pPr>
+        <w:ind w:left="7027" w:hanging="180"/>
+      </w:pPr>
+    </w:lvl>
+  </w:abstractNum>
+  <w:abstractNum w:abstractNumId="24" w15:restartNumberingAfterBreak="0">
+    <w:nsid w:val="625E6D8A"/>
+    <w:multiLevelType w:val="hybridMultilevel"/>
+    <w:tmpl w:val="41EC48E4"/>
+    <w:lvl w:ilvl="0" w:tplc="A32A1D62">
+      <w:start w:val="4"/>
+      <w:numFmt w:val="decimal"/>
+      <w:lvlText w:val="Bảng %1. "/>
+      <w:lvlJc w:val="center"/>
+      <w:pPr>
+        <w:ind w:left="1267" w:hanging="360"/>
+      </w:pPr>
+      <w:rPr>
+        <w:rFonts w:hint="default"/>
+      </w:rPr>
+    </w:lvl>
+    <w:lvl w:ilvl="1" w:tplc="04090019" w:tentative="1">
+      <w:start w:val="1"/>
+      <w:numFmt w:val="lowerLetter"/>
+      <w:lvlText w:val="%2."/>
+      <w:lvlJc w:val="left"/>
+      <w:pPr>
+        <w:ind w:left="1987" w:hanging="360"/>
+      </w:pPr>
+    </w:lvl>
+    <w:lvl w:ilvl="2" w:tplc="0409001B" w:tentative="1">
+      <w:start w:val="1"/>
+      <w:numFmt w:val="lowerRoman"/>
+      <w:lvlText w:val="%3."/>
+      <w:lvlJc w:val="right"/>
+      <w:pPr>
+        <w:ind w:left="2707" w:hanging="180"/>
+      </w:pPr>
+    </w:lvl>
+    <w:lvl w:ilvl="3" w:tplc="0409000F" w:tentative="1">
+      <w:start w:val="1"/>
+      <w:numFmt w:val="decimal"/>
+      <w:lvlText w:val="%4."/>
+      <w:lvlJc w:val="left"/>
+      <w:pPr>
+        <w:ind w:left="3427" w:hanging="360"/>
+      </w:pPr>
+    </w:lvl>
+    <w:lvl w:ilvl="4" w:tplc="04090019" w:tentative="1">
+      <w:start w:val="1"/>
+      <w:numFmt w:val="lowerLetter"/>
+      <w:lvlText w:val="%5."/>
+      <w:lvlJc w:val="left"/>
+      <w:pPr>
+        <w:ind w:left="4147" w:hanging="360"/>
+      </w:pPr>
+    </w:lvl>
+    <w:lvl w:ilvl="5" w:tplc="0409001B" w:tentative="1">
+      <w:start w:val="1"/>
+      <w:numFmt w:val="lowerRoman"/>
+      <w:lvlText w:val="%6."/>
+      <w:lvlJc w:val="right"/>
+      <w:pPr>
+        <w:ind w:left="4867" w:hanging="180"/>
+      </w:pPr>
+    </w:lvl>
+    <w:lvl w:ilvl="6" w:tplc="0409000F" w:tentative="1">
+      <w:start w:val="1"/>
+      <w:numFmt w:val="decimal"/>
+      <w:lvlText w:val="%7."/>
+      <w:lvlJc w:val="left"/>
+      <w:pPr>
+        <w:ind w:left="5587" w:hanging="360"/>
+      </w:pPr>
+    </w:lvl>
+    <w:lvl w:ilvl="7" w:tplc="04090019" w:tentative="1">
+      <w:start w:val="1"/>
+      <w:numFmt w:val="lowerLetter"/>
+      <w:lvlText w:val="%8."/>
+      <w:lvlJc w:val="left"/>
+      <w:pPr>
+        <w:ind w:left="6307" w:hanging="360"/>
+      </w:pPr>
+    </w:lvl>
+    <w:lvl w:ilvl="8" w:tplc="0409001B" w:tentative="1">
+      <w:start w:val="1"/>
+      <w:numFmt w:val="lowerRoman"/>
+      <w:lvlText w:val="%9."/>
+      <w:lvlJc w:val="right"/>
+      <w:pPr>
+        <w:ind w:left="7027" w:hanging="180"/>
+      </w:pPr>
+    </w:lvl>
+  </w:abstractNum>
+  <w:abstractNum w:abstractNumId="25" w15:restartNumberingAfterBreak="0">
+    <w:nsid w:val="70B35682"/>
+    <w:multiLevelType w:val="hybridMultilevel"/>
+    <w:tmpl w:val="BA70EFCA"/>
+    <w:lvl w:ilvl="0" w:tplc="9C0E35DC">
+      <w:start w:val="2"/>
+      <w:numFmt w:val="decimal"/>
+      <w:lvlText w:val="Bảng %1. "/>
+      <w:lvlJc w:val="center"/>
+      <w:pPr>
+        <w:ind w:left="1267" w:hanging="360"/>
+      </w:pPr>
+      <w:rPr>
+        <w:rFonts w:hint="default"/>
+        <w:b/>
+      </w:rPr>
+    </w:lvl>
+    <w:lvl w:ilvl="1" w:tplc="04090019" w:tentative="1">
+      <w:start w:val="1"/>
+      <w:numFmt w:val="lowerLetter"/>
+      <w:lvlText w:val="%2."/>
+      <w:lvlJc w:val="left"/>
+      <w:pPr>
+        <w:ind w:left="1440" w:hanging="360"/>
+      </w:pPr>
+    </w:lvl>
+    <w:lvl w:ilvl="2" w:tplc="0409001B" w:tentative="1">
+      <w:start w:val="1"/>
+      <w:numFmt w:val="lowerRoman"/>
+      <w:lvlText w:val="%3."/>
+      <w:lvlJc w:val="right"/>
+      <w:pPr>
+        <w:ind w:left="2160" w:hanging="180"/>
+      </w:pPr>
+    </w:lvl>
+    <w:lvl w:ilvl="3" w:tplc="0409000F" w:tentative="1">
+      <w:start w:val="1"/>
+      <w:numFmt w:val="decimal"/>
+      <w:lvlText w:val="%4."/>
+      <w:lvlJc w:val="left"/>
+      <w:pPr>
+        <w:ind w:left="2880" w:hanging="360"/>
+      </w:pPr>
+    </w:lvl>
+    <w:lvl w:ilvl="4" w:tplc="04090019" w:tentative="1">
+      <w:start w:val="1"/>
+      <w:numFmt w:val="lowerLetter"/>
+      <w:lvlText w:val="%5."/>
+      <w:lvlJc w:val="left"/>
+      <w:pPr>
+        <w:ind w:left="3600" w:hanging="360"/>
+      </w:pPr>
+    </w:lvl>
+    <w:lvl w:ilvl="5" w:tplc="0409001B" w:tentative="1">
+      <w:start w:val="1"/>
+      <w:numFmt w:val="lowerRoman"/>
+      <w:lvlText w:val="%6."/>
+      <w:lvlJc w:val="right"/>
+      <w:pPr>
+        <w:ind w:left="4320" w:hanging="180"/>
+      </w:pPr>
+    </w:lvl>
+    <w:lvl w:ilvl="6" w:tplc="0409000F" w:tentative="1">
+      <w:start w:val="1"/>
+      <w:numFmt w:val="decimal"/>
+      <w:lvlText w:val="%7."/>
+      <w:lvlJc w:val="left"/>
+      <w:pPr>
+        <w:ind w:left="5040" w:hanging="360"/>
+      </w:pPr>
+    </w:lvl>
+    <w:lvl w:ilvl="7" w:tplc="04090019" w:tentative="1">
+      <w:start w:val="1"/>
+      <w:numFmt w:val="lowerLetter"/>
+      <w:lvlText w:val="%8."/>
+      <w:lvlJc w:val="left"/>
+      <w:pPr>
+        <w:ind w:left="5760" w:hanging="360"/>
+      </w:pPr>
+    </w:lvl>
+    <w:lvl w:ilvl="8" w:tplc="0409001B" w:tentative="1">
+      <w:start w:val="1"/>
+      <w:numFmt w:val="lowerRoman"/>
+      <w:lvlText w:val="%9."/>
+      <w:lvlJc w:val="right"/>
+      <w:pPr>
+        <w:ind w:left="6480" w:hanging="180"/>
+      </w:pPr>
+    </w:lvl>
+  </w:abstractNum>
+  <w:abstractNum w:abstractNumId="26" w15:restartNumberingAfterBreak="0">
     <w:nsid w:val="722F3701"/>
     <w:multiLevelType w:val="hybridMultilevel"/>
     <w:tmpl w:val="69007AC8"/>
@@ -19635,7 +20041,96 @@
       </w:rPr>
     </w:lvl>
   </w:abstractNum>
-  <w:abstractNum w:abstractNumId="21" w15:restartNumberingAfterBreak="0">
+  <w:abstractNum w:abstractNumId="27" w15:restartNumberingAfterBreak="0">
+    <w:nsid w:val="751206C9"/>
+    <w:multiLevelType w:val="hybridMultilevel"/>
+    <w:tmpl w:val="77EADD06"/>
+    <w:lvl w:ilvl="0" w:tplc="A32A1D62">
+      <w:start w:val="4"/>
+      <w:numFmt w:val="decimal"/>
+      <w:lvlText w:val="Bảng %1. "/>
+      <w:lvlJc w:val="center"/>
+      <w:pPr>
+        <w:ind w:left="1267" w:hanging="360"/>
+      </w:pPr>
+      <w:rPr>
+        <w:rFonts w:hint="default"/>
+      </w:rPr>
+    </w:lvl>
+    <w:lvl w:ilvl="1" w:tplc="04090019" w:tentative="1">
+      <w:start w:val="1"/>
+      <w:numFmt w:val="lowerLetter"/>
+      <w:lvlText w:val="%2."/>
+      <w:lvlJc w:val="left"/>
+      <w:pPr>
+        <w:ind w:left="1440" w:hanging="360"/>
+      </w:pPr>
+    </w:lvl>
+    <w:lvl w:ilvl="2" w:tplc="0409001B" w:tentative="1">
+      <w:start w:val="1"/>
+      <w:numFmt w:val="lowerRoman"/>
+      <w:lvlText w:val="%3."/>
+      <w:lvlJc w:val="right"/>
+      <w:pPr>
+        <w:ind w:left="2160" w:hanging="180"/>
+      </w:pPr>
+    </w:lvl>
+    <w:lvl w:ilvl="3" w:tplc="0409000F" w:tentative="1">
+      <w:start w:val="1"/>
+      <w:numFmt w:val="decimal"/>
+      <w:lvlText w:val="%4."/>
+      <w:lvlJc w:val="left"/>
+      <w:pPr>
+        <w:ind w:left="2880" w:hanging="360"/>
+      </w:pPr>
+    </w:lvl>
+    <w:lvl w:ilvl="4" w:tplc="04090019" w:tentative="1">
+      <w:start w:val="1"/>
+      <w:numFmt w:val="lowerLetter"/>
+      <w:lvlText w:val="%5."/>
+      <w:lvlJc w:val="left"/>
+      <w:pPr>
+        <w:ind w:left="3600" w:hanging="360"/>
+      </w:pPr>
+    </w:lvl>
+    <w:lvl w:ilvl="5" w:tplc="0409001B" w:tentative="1">
+      <w:start w:val="1"/>
+      <w:numFmt w:val="lowerRoman"/>
+      <w:lvlText w:val="%6."/>
+      <w:lvlJc w:val="right"/>
+      <w:pPr>
+        <w:ind w:left="4320" w:hanging="180"/>
+      </w:pPr>
+    </w:lvl>
+    <w:lvl w:ilvl="6" w:tplc="0409000F" w:tentative="1">
+      <w:start w:val="1"/>
+      <w:numFmt w:val="decimal"/>
+      <w:lvlText w:val="%7."/>
+      <w:lvlJc w:val="left"/>
+      <w:pPr>
+        <w:ind w:left="5040" w:hanging="360"/>
+      </w:pPr>
+    </w:lvl>
+    <w:lvl w:ilvl="7" w:tplc="04090019" w:tentative="1">
+      <w:start w:val="1"/>
+      <w:numFmt w:val="lowerLetter"/>
+      <w:lvlText w:val="%8."/>
+      <w:lvlJc w:val="left"/>
+      <w:pPr>
+        <w:ind w:left="5760" w:hanging="360"/>
+      </w:pPr>
+    </w:lvl>
+    <w:lvl w:ilvl="8" w:tplc="0409001B" w:tentative="1">
+      <w:start w:val="1"/>
+      <w:numFmt w:val="lowerRoman"/>
+      <w:lvlText w:val="%9."/>
+      <w:lvlJc w:val="right"/>
+      <w:pPr>
+        <w:ind w:left="6480" w:hanging="180"/>
+      </w:pPr>
+    </w:lvl>
+  </w:abstractNum>
+  <w:abstractNum w:abstractNumId="28" w15:restartNumberingAfterBreak="0">
     <w:nsid w:val="788265DC"/>
     <w:multiLevelType w:val="multilevel"/>
     <w:tmpl w:val="CC4E468E"/>
@@ -19748,7 +20243,7 @@
       </w:rPr>
     </w:lvl>
   </w:abstractNum>
-  <w:abstractNum w:abstractNumId="22" w15:restartNumberingAfterBreak="0">
+  <w:abstractNum w:abstractNumId="29" w15:restartNumberingAfterBreak="0">
     <w:nsid w:val="7A6971F6"/>
     <w:multiLevelType w:val="hybridMultilevel"/>
     <w:tmpl w:val="AFFE4FA4"/>
@@ -19862,7 +20357,7 @@
       </w:rPr>
     </w:lvl>
   </w:abstractNum>
-  <w:abstractNum w:abstractNumId="23" w15:restartNumberingAfterBreak="0">
+  <w:abstractNum w:abstractNumId="30" w15:restartNumberingAfterBreak="0">
     <w:nsid w:val="7A916911"/>
     <w:multiLevelType w:val="hybridMultilevel"/>
     <w:tmpl w:val="FEB4FF88"/>
@@ -19988,7 +20483,7 @@
     </w:lvlOverride>
   </w:num>
   <w:num w:numId="4">
-    <w:abstractNumId w:val="21"/>
+    <w:abstractNumId w:val="28"/>
   </w:num>
   <w:num w:numId="5">
     <w:abstractNumId w:val="2"/>
@@ -19997,22 +20492,22 @@
     <w:abstractNumId w:val="7"/>
   </w:num>
   <w:num w:numId="7">
-    <w:abstractNumId w:val="16"/>
+    <w:abstractNumId w:val="19"/>
   </w:num>
   <w:num w:numId="8">
-    <w:abstractNumId w:val="10"/>
+    <w:abstractNumId w:val="11"/>
   </w:num>
   <w:num w:numId="9">
-    <w:abstractNumId w:val="15"/>
+    <w:abstractNumId w:val="18"/>
   </w:num>
   <w:num w:numId="10">
     <w:abstractNumId w:val="0"/>
   </w:num>
   <w:num w:numId="11">
-    <w:abstractNumId w:val="14"/>
+    <w:abstractNumId w:val="17"/>
   </w:num>
   <w:num w:numId="12">
-    <w:abstractNumId w:val="12"/>
+    <w:abstractNumId w:val="15"/>
   </w:num>
   <w:num w:numId="13">
     <w:abstractNumId w:val="4"/>
@@ -20024,31 +20519,31 @@
     <w:abstractNumId w:val="3"/>
   </w:num>
   <w:num w:numId="16">
-    <w:abstractNumId w:val="11"/>
+    <w:abstractNumId w:val="14"/>
   </w:num>
   <w:num w:numId="17">
-    <w:abstractNumId w:val="13"/>
+    <w:abstractNumId w:val="16"/>
   </w:num>
   <w:num w:numId="18">
-    <w:abstractNumId w:val="23"/>
+    <w:abstractNumId w:val="30"/>
   </w:num>
   <w:num w:numId="19">
-    <w:abstractNumId w:val="17"/>
+    <w:abstractNumId w:val="20"/>
   </w:num>
   <w:num w:numId="20">
+    <w:abstractNumId w:val="29"/>
+  </w:num>
+  <w:num w:numId="21">
     <w:abstractNumId w:val="22"/>
   </w:num>
-  <w:num w:numId="21">
-    <w:abstractNumId w:val="19"/>
-  </w:num>
   <w:num w:numId="22">
-    <w:abstractNumId w:val="18"/>
+    <w:abstractNumId w:val="21"/>
   </w:num>
   <w:num w:numId="23">
-    <w:abstractNumId w:val="9"/>
+    <w:abstractNumId w:val="10"/>
   </w:num>
   <w:num w:numId="24">
-    <w:abstractNumId w:val="12"/>
+    <w:abstractNumId w:val="15"/>
     <w:lvlOverride w:ilvl="0">
       <w:startOverride w:val="1"/>
     </w:lvlOverride>
@@ -20078,10 +20573,31 @@
     </w:lvlOverride>
   </w:num>
   <w:num w:numId="25">
-    <w:abstractNumId w:val="20"/>
+    <w:abstractNumId w:val="26"/>
   </w:num>
   <w:num w:numId="26">
     <w:abstractNumId w:val="8"/>
+  </w:num>
+  <w:num w:numId="27">
+    <w:abstractNumId w:val="27"/>
+  </w:num>
+  <w:num w:numId="28">
+    <w:abstractNumId w:val="9"/>
+  </w:num>
+  <w:num w:numId="29">
+    <w:abstractNumId w:val="24"/>
+  </w:num>
+  <w:num w:numId="30">
+    <w:abstractNumId w:val="13"/>
+  </w:num>
+  <w:num w:numId="31">
+    <w:abstractNumId w:val="23"/>
+  </w:num>
+  <w:num w:numId="32">
+    <w:abstractNumId w:val="12"/>
+  </w:num>
+  <w:num w:numId="33">
+    <w:abstractNumId w:val="25"/>
   </w:num>
   <w:numIdMacAtCleanup w:val="9"/>
 </w:numbering>
@@ -21282,7 +21798,7 @@
 </file>
 
 <file path=customXml/itemProps1.xml><?xml version="1.0" encoding="utf-8"?>
-<ds:datastoreItem xmlns:ds="http://schemas.openxmlformats.org/officeDocument/2006/customXml" ds:itemID="{403DFB70-C745-4D7F-BF0D-B8EB21DEC183}">
+<ds:datastoreItem xmlns:ds="http://schemas.openxmlformats.org/officeDocument/2006/customXml" ds:itemID="{FE5610DB-B0D7-48C3-A86A-A27142DBFD49}">
   <ds:schemaRefs>
     <ds:schemaRef ds:uri="http://schemas.openxmlformats.org/officeDocument/2006/bibliography"/>
   </ds:schemaRefs>

</xml_diff>